<commit_message>
nmv 10 05 2024
</commit_message>
<xml_diff>
--- a/TS-Padam/TS-4.6/TS 4.6 Malayalam Pada Paatam Corrections.docx
+++ b/TS-Padam/TS-4.6/TS 4.6 Malayalam Pada Paatam Corrections.docx
@@ -1,6 +1,6 @@
 
 <file path=word/document.xml><?xml version="1.0" encoding="utf-8"?>
-<w:document xmlns:wpc="http://schemas.microsoft.com/office/word/2010/wordprocessingCanvas" xmlns:cx="http://schemas.microsoft.com/office/drawing/2014/chartex" xmlns:cx1="http://schemas.microsoft.com/office/drawing/2015/9/8/chartex" xmlns:cx2="http://schemas.microsoft.com/office/drawing/2015/10/21/chartex" xmlns:cx3="http://schemas.microsoft.com/office/drawing/2016/5/9/chartex" xmlns:cx4="http://schemas.microsoft.com/office/drawing/2016/5/10/chartex" xmlns:cx5="http://schemas.microsoft.com/office/drawing/2016/5/11/chartex" xmlns:cx6="http://schemas.microsoft.com/office/drawing/2016/5/12/chartex" xmlns:cx7="http://schemas.microsoft.com/office/drawing/2016/5/13/chartex" xmlns:cx8="http://schemas.microsoft.com/office/drawing/2016/5/14/chartex" xmlns:mc="http://schemas.openxmlformats.org/markup-compatibility/2006" xmlns:aink="http://schemas.microsoft.com/office/drawing/2016/ink" xmlns:am3d="http://schemas.microsoft.com/office/drawing/2017/model3d" xmlns:o="urn:schemas-microsoft-com:office:office" xmlns:oel="http://schemas.microsoft.com/office/2019/extlst" xmlns:r="http://schemas.openxmlformats.org/officeDocument/2006/relationships" xmlns:m="http://schemas.openxmlformats.org/officeDocument/2006/math" xmlns:v="urn:schemas-microsoft-com:vml" xmlns:wp14="http://schemas.microsoft.com/office/word/2010/wordprocessingDrawing" xmlns:wp="http://schemas.openxmlformats.org/drawingml/2006/wordprocessingDrawing" xmlns:w10="urn:schemas-microsoft-com:office:word" xmlns:w="http://schemas.openxmlformats.org/wordprocessingml/2006/main" xmlns:w14="http://schemas.microsoft.com/office/word/2010/wordml" xmlns:w15="http://schemas.microsoft.com/office/word/2012/wordml" xmlns:w16cex="http://schemas.microsoft.com/office/word/2018/wordml/cex" xmlns:w16cid="http://schemas.microsoft.com/office/word/2016/wordml/cid" xmlns:w16="http://schemas.microsoft.com/office/word/2018/wordml" xmlns:w16sdtdh="http://schemas.microsoft.com/office/word/2020/wordml/sdtdatahash" xmlns:w16se="http://schemas.microsoft.com/office/word/2015/wordml/symex" xmlns:wpg="http://schemas.microsoft.com/office/word/2010/wordprocessingGroup" xmlns:wpi="http://schemas.microsoft.com/office/word/2010/wordprocessingInk" xmlns:wne="http://schemas.microsoft.com/office/word/2006/wordml" xmlns:wps="http://schemas.microsoft.com/office/word/2010/wordprocessingShape" mc:Ignorable="w14 w15 w16se w16cid w16 w16cex w16sdtdh wp14">
+<w:document xmlns:wpc="http://schemas.microsoft.com/office/word/2010/wordprocessingCanvas" xmlns:cx="http://schemas.microsoft.com/office/drawing/2014/chartex" xmlns:cx1="http://schemas.microsoft.com/office/drawing/2015/9/8/chartex" xmlns:cx2="http://schemas.microsoft.com/office/drawing/2015/10/21/chartex" xmlns:cx3="http://schemas.microsoft.com/office/drawing/2016/5/9/chartex" xmlns:cx4="http://schemas.microsoft.com/office/drawing/2016/5/10/chartex" xmlns:cx5="http://schemas.microsoft.com/office/drawing/2016/5/11/chartex" xmlns:cx6="http://schemas.microsoft.com/office/drawing/2016/5/12/chartex" xmlns:cx7="http://schemas.microsoft.com/office/drawing/2016/5/13/chartex" xmlns:cx8="http://schemas.microsoft.com/office/drawing/2016/5/14/chartex" xmlns:mc="http://schemas.openxmlformats.org/markup-compatibility/2006" xmlns:aink="http://schemas.microsoft.com/office/drawing/2016/ink" xmlns:am3d="http://schemas.microsoft.com/office/drawing/2017/model3d" xmlns:o="urn:schemas-microsoft-com:office:office" xmlns:oel="http://schemas.microsoft.com/office/2019/extlst" xmlns:r="http://schemas.openxmlformats.org/officeDocument/2006/relationships" xmlns:m="http://schemas.openxmlformats.org/officeDocument/2006/math" xmlns:v="urn:schemas-microsoft-com:vml" xmlns:wp14="http://schemas.microsoft.com/office/word/2010/wordprocessingDrawing" xmlns:wp="http://schemas.openxmlformats.org/drawingml/2006/wordprocessingDrawing" xmlns:w10="urn:schemas-microsoft-com:office:word" xmlns:w="http://schemas.openxmlformats.org/wordprocessingml/2006/main" xmlns:w14="http://schemas.microsoft.com/office/word/2010/wordml" xmlns:w15="http://schemas.microsoft.com/office/word/2012/wordml" xmlns:w16cex="http://schemas.microsoft.com/office/word/2018/wordml/cex" xmlns:w16cid="http://schemas.microsoft.com/office/word/2016/wordml/cid" xmlns:w16="http://schemas.microsoft.com/office/word/2018/wordml" xmlns:w16du="http://schemas.microsoft.com/office/word/2023/wordml/word16du" xmlns:w16sdtdh="http://schemas.microsoft.com/office/word/2020/wordml/sdtdatahash" xmlns:w16se="http://schemas.microsoft.com/office/word/2015/wordml/symex" xmlns:wpg="http://schemas.microsoft.com/office/word/2010/wordprocessingGroup" xmlns:wpi="http://schemas.microsoft.com/office/word/2010/wordprocessingInk" xmlns:wne="http://schemas.microsoft.com/office/word/2006/wordml" xmlns:wps="http://schemas.microsoft.com/office/word/2010/wordprocessingShape" mc:Ignorable="w14 w15 w16se w16cid w16 w16cex w16sdtdh w16du wp14">
   <w:body>
     <w:p>
       <w:pPr>
@@ -21,7 +21,29 @@
           <w:szCs w:val="32"/>
           <w:u w:val="single"/>
         </w:rPr>
-        <w:t xml:space="preserve">TS Pada Paatam –  TS 4.6 Malayalam </w:t>
+        <w:t xml:space="preserve">TS Pada Paatam </w:t>
+      </w:r>
+      <w:proofErr w:type="gramStart"/>
+      <w:r>
+        <w:rPr>
+          <w:b/>
+          <w:bCs/>
+          <w:sz w:val="32"/>
+          <w:szCs w:val="32"/>
+          <w:u w:val="single"/>
+        </w:rPr>
+        <w:t>–  TS</w:t>
+      </w:r>
+      <w:proofErr w:type="gramEnd"/>
+      <w:r>
+        <w:rPr>
+          <w:b/>
+          <w:bCs/>
+          <w:sz w:val="32"/>
+          <w:szCs w:val="32"/>
+          <w:u w:val="single"/>
+        </w:rPr>
+        <w:t xml:space="preserve"> 4.6 Malayalam </w:t>
       </w:r>
       <w:r>
         <w:rPr>
@@ -249,7 +271,27 @@
                 <w:szCs w:val="28"/>
                 <w:lang w:bidi="ta-IN"/>
               </w:rPr>
-              <w:t>5.4</w:t>
+              <w:t>2</w:t>
+            </w:r>
+            <w:r>
+              <w:rPr>
+                <w:rFonts w:cs="Latha"/>
+                <w:b/>
+                <w:sz w:val="28"/>
+                <w:szCs w:val="28"/>
+                <w:lang w:bidi="ta-IN"/>
+              </w:rPr>
+              <w:t>.</w:t>
+            </w:r>
+            <w:r>
+              <w:rPr>
+                <w:rFonts w:cs="Latha"/>
+                <w:b/>
+                <w:sz w:val="28"/>
+                <w:szCs w:val="28"/>
+                <w:lang w:bidi="ta-IN"/>
+              </w:rPr>
+              <w:t>1</w:t>
             </w:r>
             <w:r>
               <w:rPr>
@@ -321,17 +363,7 @@
                 <w:szCs w:val="28"/>
                 <w:lang w:bidi="ta-IN"/>
               </w:rPr>
-              <w:t>1</w:t>
-            </w:r>
-            <w:r>
-              <w:rPr>
-                <w:rFonts w:cs="Latha"/>
-                <w:b/>
-                <w:sz w:val="28"/>
-                <w:szCs w:val="28"/>
-                <w:lang w:bidi="ta-IN"/>
-              </w:rPr>
-              <w:t>2</w:t>
+              <w:t>50</w:t>
             </w:r>
           </w:p>
           <w:p>
@@ -363,7 +395,7 @@
                 <w:szCs w:val="28"/>
                 <w:lang w:bidi="ta-IN"/>
               </w:rPr>
-              <w:t>24</w:t>
+              <w:t>6</w:t>
             </w:r>
           </w:p>
         </w:tc>
@@ -384,32 +416,33 @@
                 <w:rFonts w:ascii="BRH Malayalam Extra" w:hAnsi="BRH Malayalam Extra" w:cs="BRH Malayalam Extra"/>
                 <w:sz w:val="40"/>
                 <w:szCs w:val="40"/>
-              </w:rPr>
-            </w:pPr>
-            <w:r>
-              <w:rPr>
-                <w:rFonts w:ascii="BRH Malayalam Extra" w:hAnsi="BRH Malayalam Extra" w:cs="BRH Malayalam Extra"/>
-                <w:sz w:val="40"/>
-                <w:szCs w:val="40"/>
                 <w:highlight w:val="yellow"/>
               </w:rPr>
-              <w:t>Zûx</w:t>
-            </w:r>
-            <w:r>
-              <w:rPr>
-                <w:rFonts w:ascii="BRH Malayalam Extra" w:hAnsi="BRH Malayalam Extra" w:cs="BRH Malayalam Extra"/>
-                <w:sz w:val="34"/>
-                <w:szCs w:val="40"/>
-              </w:rPr>
-              <w:t>–</w:t>
-            </w:r>
-            <w:r>
-              <w:rPr>
-                <w:rFonts w:ascii="BRH Malayalam Extra" w:hAnsi="BRH Malayalam Extra" w:cs="BRH Malayalam Extra"/>
-                <w:sz w:val="40"/>
-                <w:szCs w:val="40"/>
-              </w:rPr>
-              <w:t>I | qqû—ÇJ |</w:t>
+            </w:pPr>
+            <w:r>
+              <w:rPr>
+                <w:rFonts w:ascii="BRH Malayalam Extra" w:hAnsi="BRH Malayalam Extra" w:cs="BRH Malayalam Extra"/>
+                <w:sz w:val="40"/>
+                <w:szCs w:val="40"/>
+              </w:rPr>
+              <w:t xml:space="preserve">sZ§ | </w:t>
+            </w:r>
+            <w:r>
+              <w:rPr>
+                <w:rFonts w:ascii="BRH Malayalam Extra" w:hAnsi="BRH Malayalam Extra" w:cs="BRH Malayalam Extra"/>
+                <w:sz w:val="40"/>
+                <w:szCs w:val="40"/>
+                <w:highlight w:val="yellow"/>
+              </w:rPr>
+              <w:t>R</w:t>
+            </w:r>
+            <w:r>
+              <w:rPr>
+                <w:rFonts w:ascii="BRH Malayalam Extra" w:hAnsi="BRH Malayalam Extra" w:cs="BRH Malayalam Extra"/>
+                <w:sz w:val="40"/>
+                <w:szCs w:val="40"/>
+              </w:rPr>
+              <w:t>Rxd— ||</w:t>
             </w:r>
           </w:p>
         </w:tc>
@@ -430,24 +463,43 @@
                 <w:rFonts w:ascii="BRH Malayalam Extra" w:hAnsi="BRH Malayalam Extra" w:cs="BRH Malayalam Extra"/>
                 <w:sz w:val="40"/>
                 <w:szCs w:val="40"/>
-              </w:rPr>
-            </w:pPr>
-            <w:r>
-              <w:rPr>
-                <w:rFonts w:ascii="BRH Malayalam Extra" w:hAnsi="BRH Malayalam Extra" w:cs="BRH Malayalam Extra"/>
-                <w:sz w:val="40"/>
-                <w:szCs w:val="40"/>
                 <w:highlight w:val="green"/>
               </w:rPr>
-              <w:t>ZûxI</w:t>
-            </w:r>
-            <w:r>
-              <w:rPr>
-                <w:rFonts w:ascii="BRH Malayalam Extra" w:hAnsi="BRH Malayalam Extra" w:cs="BRH Malayalam Extra"/>
-                <w:sz w:val="40"/>
-                <w:szCs w:val="40"/>
-              </w:rPr>
-              <w:t xml:space="preserve"> | qqû—ÇJ |</w:t>
+            </w:pPr>
+            <w:r>
+              <w:rPr>
+                <w:rFonts w:ascii="BRH Malayalam Extra" w:hAnsi="BRH Malayalam Extra" w:cs="BRH Malayalam Extra"/>
+                <w:sz w:val="40"/>
+                <w:szCs w:val="40"/>
+              </w:rPr>
+              <w:t xml:space="preserve">sZ§ | </w:t>
+            </w:r>
+            <w:r>
+              <w:rPr>
+                <w:rFonts w:ascii="BRH Malayalam Extra" w:hAnsi="BRH Malayalam Extra" w:cs="BRH Malayalam Extra"/>
+                <w:sz w:val="40"/>
+                <w:szCs w:val="40"/>
+                <w:highlight w:val="green"/>
+              </w:rPr>
+              <w:t>R</w:t>
+            </w:r>
+            <w:r>
+              <w:rPr>
+                <w:rFonts w:ascii="BRH Malayalam Extra" w:hAnsi="BRH Malayalam Extra" w:cs="BRH Malayalam Extra"/>
+                <w:sz w:val="34"/>
+                <w:szCs w:val="40"/>
+                <w:highlight w:val="green"/>
+                <w:lang w:val="it-IT"/>
+              </w:rPr>
+              <w:t>–</w:t>
+            </w:r>
+            <w:r>
+              <w:rPr>
+                <w:rFonts w:ascii="BRH Malayalam Extra" w:hAnsi="BRH Malayalam Extra" w:cs="BRH Malayalam Extra"/>
+                <w:sz w:val="40"/>
+                <w:szCs w:val="40"/>
+              </w:rPr>
+              <w:t>Rxd— ||</w:t>
             </w:r>
           </w:p>
         </w:tc>
@@ -515,6 +567,252 @@
                 <w:szCs w:val="28"/>
                 <w:lang w:bidi="ta-IN"/>
               </w:rPr>
+              <w:t>5.4</w:t>
+            </w:r>
+            <w:r>
+              <w:rPr>
+                <w:rFonts w:cs="Latha"/>
+                <w:b/>
+                <w:sz w:val="28"/>
+                <w:szCs w:val="28"/>
+                <w:lang w:bidi="ta-IN"/>
+              </w:rPr>
+              <w:t xml:space="preserve"> - </w:t>
+            </w:r>
+            <w:r>
+              <w:rPr>
+                <w:rFonts w:cs="Latha"/>
+                <w:b/>
+                <w:sz w:val="28"/>
+                <w:szCs w:val="28"/>
+                <w:lang w:bidi="ta-IN"/>
+              </w:rPr>
+              <w:t>Padam</w:t>
+            </w:r>
+            <w:r>
+              <w:rPr>
+                <w:rFonts w:cs="Latha"/>
+                <w:b/>
+                <w:sz w:val="28"/>
+                <w:szCs w:val="28"/>
+                <w:lang w:bidi="ta-IN"/>
+              </w:rPr>
+              <w:t xml:space="preserve"> </w:t>
+            </w:r>
+          </w:p>
+          <w:p>
+            <w:pPr>
+              <w:spacing w:before="0" w:line="240" w:lineRule="auto"/>
+              <w:rPr>
+                <w:rFonts w:cs="Latha"/>
+                <w:b/>
+                <w:sz w:val="28"/>
+                <w:szCs w:val="28"/>
+                <w:lang w:bidi="ta-IN"/>
+              </w:rPr>
+            </w:pPr>
+            <w:r>
+              <w:rPr>
+                <w:rFonts w:cs="Latha"/>
+                <w:b/>
+                <w:sz w:val="28"/>
+                <w:szCs w:val="28"/>
+                <w:lang w:bidi="ta-IN"/>
+              </w:rPr>
+              <w:t>Padam</w:t>
+            </w:r>
+            <w:r>
+              <w:rPr>
+                <w:rFonts w:cs="Latha"/>
+                <w:b/>
+                <w:sz w:val="28"/>
+                <w:szCs w:val="28"/>
+                <w:lang w:bidi="ta-IN"/>
+              </w:rPr>
+              <w:t xml:space="preserve"> No: - </w:t>
+            </w:r>
+            <w:r>
+              <w:rPr>
+                <w:rFonts w:cs="Latha"/>
+                <w:b/>
+                <w:sz w:val="28"/>
+                <w:szCs w:val="28"/>
+                <w:lang w:bidi="ta-IN"/>
+              </w:rPr>
+              <w:t>1</w:t>
+            </w:r>
+            <w:r>
+              <w:rPr>
+                <w:rFonts w:cs="Latha"/>
+                <w:b/>
+                <w:sz w:val="28"/>
+                <w:szCs w:val="28"/>
+                <w:lang w:bidi="ta-IN"/>
+              </w:rPr>
+              <w:t>2</w:t>
+            </w:r>
+          </w:p>
+          <w:p>
+            <w:pPr>
+              <w:spacing w:before="0" w:line="240" w:lineRule="auto"/>
+              <w:rPr>
+                <w:rFonts w:cs="Latha"/>
+                <w:b/>
+                <w:sz w:val="28"/>
+                <w:szCs w:val="28"/>
+                <w:lang w:bidi="ta-IN"/>
+              </w:rPr>
+            </w:pPr>
+            <w:r>
+              <w:rPr>
+                <w:rFonts w:cs="Latha"/>
+                <w:b/>
+                <w:sz w:val="28"/>
+                <w:szCs w:val="28"/>
+                <w:lang w:bidi="ta-IN"/>
+              </w:rPr>
+              <w:t xml:space="preserve">Panchaati No. - </w:t>
+            </w:r>
+            <w:r>
+              <w:rPr>
+                <w:rFonts w:cs="Latha"/>
+                <w:b/>
+                <w:sz w:val="28"/>
+                <w:szCs w:val="28"/>
+                <w:lang w:bidi="ta-IN"/>
+              </w:rPr>
+              <w:t>24</w:t>
+            </w:r>
+          </w:p>
+        </w:tc>
+        <w:tc>
+          <w:tcPr>
+            <w:tcW w:w="5208" w:type="dxa"/>
+            <w:tcBorders>
+              <w:top w:val="single" w:sz="4" w:space="0" w:color="000000"/>
+              <w:left w:val="single" w:sz="4" w:space="0" w:color="000000"/>
+              <w:bottom w:val="single" w:sz="4" w:space="0" w:color="000000"/>
+              <w:right w:val="single" w:sz="4" w:space="0" w:color="000000"/>
+            </w:tcBorders>
+          </w:tcPr>
+          <w:p>
+            <w:pPr>
+              <w:spacing w:before="0" w:line="240" w:lineRule="auto"/>
+              <w:rPr>
+                <w:rFonts w:ascii="BRH Malayalam Extra" w:hAnsi="BRH Malayalam Extra" w:cs="BRH Malayalam Extra"/>
+                <w:sz w:val="40"/>
+                <w:szCs w:val="40"/>
+              </w:rPr>
+            </w:pPr>
+            <w:r>
+              <w:rPr>
+                <w:rFonts w:ascii="BRH Malayalam Extra" w:hAnsi="BRH Malayalam Extra" w:cs="BRH Malayalam Extra"/>
+                <w:sz w:val="40"/>
+                <w:szCs w:val="40"/>
+                <w:highlight w:val="yellow"/>
+              </w:rPr>
+              <w:t>Zûx</w:t>
+            </w:r>
+            <w:r>
+              <w:rPr>
+                <w:rFonts w:ascii="BRH Malayalam Extra" w:hAnsi="BRH Malayalam Extra" w:cs="BRH Malayalam Extra"/>
+                <w:sz w:val="34"/>
+                <w:szCs w:val="40"/>
+              </w:rPr>
+              <w:t>–</w:t>
+            </w:r>
+            <w:r>
+              <w:rPr>
+                <w:rFonts w:ascii="BRH Malayalam Extra" w:hAnsi="BRH Malayalam Extra" w:cs="BRH Malayalam Extra"/>
+                <w:sz w:val="40"/>
+                <w:szCs w:val="40"/>
+              </w:rPr>
+              <w:t>I | qqû—ÇJ |</w:t>
+            </w:r>
+          </w:p>
+        </w:tc>
+        <w:tc>
+          <w:tcPr>
+            <w:tcW w:w="5220" w:type="dxa"/>
+            <w:tcBorders>
+              <w:top w:val="single" w:sz="4" w:space="0" w:color="000000"/>
+              <w:left w:val="single" w:sz="4" w:space="0" w:color="000000"/>
+              <w:bottom w:val="single" w:sz="4" w:space="0" w:color="000000"/>
+              <w:right w:val="single" w:sz="4" w:space="0" w:color="000000"/>
+            </w:tcBorders>
+          </w:tcPr>
+          <w:p>
+            <w:pPr>
+              <w:spacing w:before="0" w:line="240" w:lineRule="auto"/>
+              <w:rPr>
+                <w:rFonts w:ascii="BRH Malayalam Extra" w:hAnsi="BRH Malayalam Extra" w:cs="BRH Malayalam Extra"/>
+                <w:sz w:val="40"/>
+                <w:szCs w:val="40"/>
+              </w:rPr>
+            </w:pPr>
+            <w:r>
+              <w:rPr>
+                <w:rFonts w:ascii="BRH Malayalam Extra" w:hAnsi="BRH Malayalam Extra" w:cs="BRH Malayalam Extra"/>
+                <w:sz w:val="40"/>
+                <w:szCs w:val="40"/>
+                <w:highlight w:val="green"/>
+              </w:rPr>
+              <w:t>ZûxI</w:t>
+            </w:r>
+            <w:r>
+              <w:rPr>
+                <w:rFonts w:ascii="BRH Malayalam Extra" w:hAnsi="BRH Malayalam Extra" w:cs="BRH Malayalam Extra"/>
+                <w:sz w:val="40"/>
+                <w:szCs w:val="40"/>
+              </w:rPr>
+              <w:t xml:space="preserve"> | qqû—ÇJ |</w:t>
+            </w:r>
+          </w:p>
+        </w:tc>
+      </w:tr>
+      <w:tr>
+        <w:trPr>
+          <w:trHeight w:val="1008"/>
+        </w:trPr>
+        <w:tc>
+          <w:tcPr>
+            <w:tcW w:w="3092" w:type="dxa"/>
+            <w:tcBorders>
+              <w:top w:val="single" w:sz="4" w:space="0" w:color="000000"/>
+              <w:left w:val="single" w:sz="4" w:space="0" w:color="000000"/>
+              <w:bottom w:val="single" w:sz="4" w:space="0" w:color="000000"/>
+              <w:right w:val="single" w:sz="4" w:space="0" w:color="000000"/>
+            </w:tcBorders>
+          </w:tcPr>
+          <w:p>
+            <w:pPr>
+              <w:spacing w:before="0" w:line="240" w:lineRule="auto"/>
+              <w:rPr>
+                <w:rFonts w:cs="Latha"/>
+                <w:b/>
+                <w:sz w:val="28"/>
+                <w:szCs w:val="28"/>
+                <w:lang w:bidi="ta-IN"/>
+              </w:rPr>
+            </w:pPr>
+            <w:r>
+              <w:rPr>
+                <w:rFonts w:cs="Latha"/>
+                <w:b/>
+                <w:sz w:val="28"/>
+                <w:szCs w:val="28"/>
+                <w:lang w:bidi="ta-IN"/>
+              </w:rPr>
+              <w:t>TS 4.</w:t>
+            </w:r>
+            <w:r>
+              <w:rPr>
+                <w:rFonts w:cs="Latha"/>
+                <w:b/>
+                <w:sz w:val="28"/>
+                <w:szCs w:val="28"/>
+                <w:lang w:bidi="ta-IN"/>
+              </w:rPr>
               <w:t>6</w:t>
             </w:r>
             <w:r>
@@ -535,7 +833,7 @@
                 <w:szCs w:val="28"/>
                 <w:lang w:bidi="ta-IN"/>
               </w:rPr>
-              <w:t>1</w:t>
+              <w:t>6.1</w:t>
             </w:r>
             <w:r>
               <w:rPr>
@@ -639,17 +937,7 @@
                 <w:szCs w:val="28"/>
                 <w:lang w:bidi="ta-IN"/>
               </w:rPr>
-              <w:t>2</w:t>
-            </w:r>
-            <w:r>
-              <w:rPr>
-                <w:rFonts w:cs="Latha"/>
-                <w:b/>
-                <w:sz w:val="28"/>
-                <w:szCs w:val="28"/>
-                <w:lang w:bidi="ta-IN"/>
-              </w:rPr>
-              <w:t>7</w:t>
+              <w:t>27</w:t>
             </w:r>
           </w:p>
         </w:tc>
@@ -1272,7 +1560,29 @@
           <w:szCs w:val="32"/>
           <w:u w:val="single"/>
         </w:rPr>
-        <w:t xml:space="preserve">TS Pada Paatam –  TS 4.6 Malayalam </w:t>
+        <w:t xml:space="preserve">TS Pada Paatam </w:t>
+      </w:r>
+      <w:proofErr w:type="gramStart"/>
+      <w:r>
+        <w:rPr>
+          <w:b/>
+          <w:bCs/>
+          <w:sz w:val="32"/>
+          <w:szCs w:val="32"/>
+          <w:u w:val="single"/>
+        </w:rPr>
+        <w:t>–  TS</w:t>
+      </w:r>
+      <w:proofErr w:type="gramEnd"/>
+      <w:r>
+        <w:rPr>
+          <w:b/>
+          <w:bCs/>
+          <w:sz w:val="32"/>
+          <w:szCs w:val="32"/>
+          <w:u w:val="single"/>
+        </w:rPr>
+        <w:t xml:space="preserve"> 4.6 Malayalam </w:t>
       </w:r>
       <w:r>
         <w:rPr>
@@ -1469,6 +1779,7 @@
                 <w:szCs w:val="28"/>
                 <w:lang w:bidi="ta-IN"/>
               </w:rPr>
+              <w:lastRenderedPageBreak/>
               <w:t>TS 4.</w:t>
             </w:r>
             <w:r>
@@ -1813,7 +2124,6 @@
                 <w:szCs w:val="28"/>
                 <w:lang w:bidi="ta-IN"/>
               </w:rPr>
-              <w:lastRenderedPageBreak/>
               <w:t>TS 4.</w:t>
             </w:r>
             <w:r>
@@ -3436,7 +3746,29 @@
           <w:szCs w:val="32"/>
           <w:u w:val="single"/>
         </w:rPr>
-        <w:t xml:space="preserve">TS Pada Paatam –  TS 4.6 Malayalam </w:t>
+        <w:t xml:space="preserve">TS Pada Paatam </w:t>
+      </w:r>
+      <w:proofErr w:type="gramStart"/>
+      <w:r>
+        <w:rPr>
+          <w:b/>
+          <w:bCs/>
+          <w:sz w:val="32"/>
+          <w:szCs w:val="32"/>
+          <w:u w:val="single"/>
+        </w:rPr>
+        <w:t>–  TS</w:t>
+      </w:r>
+      <w:proofErr w:type="gramEnd"/>
+      <w:r>
+        <w:rPr>
+          <w:b/>
+          <w:bCs/>
+          <w:sz w:val="32"/>
+          <w:szCs w:val="32"/>
+          <w:u w:val="single"/>
+        </w:rPr>
+        <w:t xml:space="preserve"> 4.6 Malayalam </w:t>
       </w:r>
       <w:r>
         <w:rPr>
@@ -3633,6 +3965,7 @@
                 <w:szCs w:val="28"/>
                 <w:lang w:bidi="ta-IN"/>
               </w:rPr>
+              <w:lastRenderedPageBreak/>
               <w:t>TS 4.</w:t>
             </w:r>
             <w:r>
@@ -3918,7 +4251,6 @@
                 <w:szCs w:val="28"/>
                 <w:lang w:bidi="ta-IN"/>
               </w:rPr>
-              <w:lastRenderedPageBreak/>
               <w:t>TS 4.</w:t>
             </w:r>
             <w:r>
@@ -4851,6 +5183,7 @@
               </w:rPr>
               <w:t>“</w:t>
             </w:r>
+            <w:proofErr w:type="gramStart"/>
             <w:r>
               <w:rPr>
                 <w:rFonts w:ascii="BRH Malayalam Extra" w:hAnsi="BRH Malayalam Extra" w:cs="BRH Malayalam Extra"/>
@@ -4875,6 +5208,7 @@
               </w:rPr>
               <w:t>deleted</w:t>
             </w:r>
+            <w:proofErr w:type="gramEnd"/>
             <w:r>
               <w:rPr>
                 <w:rFonts w:cs="Arial"/>
@@ -7406,7 +7740,29 @@
           <w:szCs w:val="32"/>
           <w:u w:val="single"/>
         </w:rPr>
-        <w:t xml:space="preserve">TS Pada Paatam –  TS 4.6 </w:t>
+        <w:t xml:space="preserve">TS Pada Paatam </w:t>
+      </w:r>
+      <w:proofErr w:type="gramStart"/>
+      <w:r>
+        <w:rPr>
+          <w:b/>
+          <w:bCs/>
+          <w:sz w:val="32"/>
+          <w:szCs w:val="32"/>
+          <w:u w:val="single"/>
+        </w:rPr>
+        <w:t>–  TS</w:t>
+      </w:r>
+      <w:proofErr w:type="gramEnd"/>
+      <w:r>
+        <w:rPr>
+          <w:b/>
+          <w:bCs/>
+          <w:sz w:val="32"/>
+          <w:szCs w:val="32"/>
+          <w:u w:val="single"/>
+        </w:rPr>
+        <w:t xml:space="preserve"> 4.6 </w:t>
       </w:r>
       <w:r>
         <w:rPr>
@@ -8050,7 +8406,16 @@
                 <w:sz w:val="40"/>
                 <w:szCs w:val="40"/>
               </w:rPr>
-              <w:t>¥±xh—Y-Òª.</w:t>
+              <w:t>¥±xh—Y-</w:t>
+            </w:r>
+            <w:proofErr w:type="gramStart"/>
+            <w:r>
+              <w:rPr>
+                <w:rFonts w:ascii="BRH Malayalam Extra" w:hAnsi="BRH Malayalam Extra" w:cs="BRH Malayalam Extra"/>
+                <w:sz w:val="40"/>
+                <w:szCs w:val="40"/>
+              </w:rPr>
+              <w:t>Òª.</w:t>
             </w:r>
             <w:r>
               <w:rPr>
@@ -8061,6 +8426,7 @@
               </w:rPr>
               <w:t>r</w:t>
             </w:r>
+            <w:proofErr w:type="gramEnd"/>
             <w:r>
               <w:rPr>
                 <w:rFonts w:ascii="BRH Malayalam Extra" w:hAnsi="BRH Malayalam Extra" w:cs="BRH Malayalam Extra"/>
@@ -8147,7 +8513,16 @@
                 <w:sz w:val="40"/>
                 <w:szCs w:val="40"/>
               </w:rPr>
-              <w:t>¥±xh—Y-Òª.</w:t>
+              <w:t>¥±xh—Y-</w:t>
+            </w:r>
+            <w:proofErr w:type="gramStart"/>
+            <w:r>
+              <w:rPr>
+                <w:rFonts w:ascii="BRH Malayalam Extra" w:hAnsi="BRH Malayalam Extra" w:cs="BRH Malayalam Extra"/>
+                <w:sz w:val="40"/>
+                <w:szCs w:val="40"/>
+              </w:rPr>
+              <w:t>Òª.</w:t>
             </w:r>
             <w:r>
               <w:rPr>
@@ -8158,6 +8533,7 @@
               </w:rPr>
               <w:t>rYz</w:t>
             </w:r>
+            <w:proofErr w:type="gramEnd"/>
             <w:r>
               <w:rPr>
                 <w:rFonts w:ascii="BRH Malayalam Extra" w:hAnsi="BRH Malayalam Extra" w:cs="BRH Malayalam Extra"/>
@@ -10286,7 +10662,7 @@
 </file>
 
 <file path=word/endnotes.xml><?xml version="1.0" encoding="utf-8"?>
-<w:endnotes xmlns:wpc="http://schemas.microsoft.com/office/word/2010/wordprocessingCanvas" xmlns:cx="http://schemas.microsoft.com/office/drawing/2014/chartex" xmlns:cx1="http://schemas.microsoft.com/office/drawing/2015/9/8/chartex" xmlns:cx2="http://schemas.microsoft.com/office/drawing/2015/10/21/chartex" xmlns:cx3="http://schemas.microsoft.com/office/drawing/2016/5/9/chartex" xmlns:cx4="http://schemas.microsoft.com/office/drawing/2016/5/10/chartex" xmlns:cx5="http://schemas.microsoft.com/office/drawing/2016/5/11/chartex" xmlns:cx6="http://schemas.microsoft.com/office/drawing/2016/5/12/chartex" xmlns:cx7="http://schemas.microsoft.com/office/drawing/2016/5/13/chartex" xmlns:cx8="http://schemas.microsoft.com/office/drawing/2016/5/14/chartex" xmlns:mc="http://schemas.openxmlformats.org/markup-compatibility/2006" xmlns:aink="http://schemas.microsoft.com/office/drawing/2016/ink" xmlns:am3d="http://schemas.microsoft.com/office/drawing/2017/model3d" xmlns:o="urn:schemas-microsoft-com:office:office" xmlns:oel="http://schemas.microsoft.com/office/2019/extlst" xmlns:r="http://schemas.openxmlformats.org/officeDocument/2006/relationships" xmlns:m="http://schemas.openxmlformats.org/officeDocument/2006/math" xmlns:v="urn:schemas-microsoft-com:vml" xmlns:wp14="http://schemas.microsoft.com/office/word/2010/wordprocessingDrawing" xmlns:wp="http://schemas.openxmlformats.org/drawingml/2006/wordprocessingDrawing" xmlns:w10="urn:schemas-microsoft-com:office:word" xmlns:w="http://schemas.openxmlformats.org/wordprocessingml/2006/main" xmlns:w14="http://schemas.microsoft.com/office/word/2010/wordml" xmlns:w15="http://schemas.microsoft.com/office/word/2012/wordml" xmlns:w16cex="http://schemas.microsoft.com/office/word/2018/wordml/cex" xmlns:w16cid="http://schemas.microsoft.com/office/word/2016/wordml/cid" xmlns:w16="http://schemas.microsoft.com/office/word/2018/wordml" xmlns:w16sdtdh="http://schemas.microsoft.com/office/word/2020/wordml/sdtdatahash" xmlns:w16se="http://schemas.microsoft.com/office/word/2015/wordml/symex" xmlns:wpg="http://schemas.microsoft.com/office/word/2010/wordprocessingGroup" xmlns:wpi="http://schemas.microsoft.com/office/word/2010/wordprocessingInk" xmlns:wne="http://schemas.microsoft.com/office/word/2006/wordml" xmlns:wps="http://schemas.microsoft.com/office/word/2010/wordprocessingShape" mc:Ignorable="w14 w15 w16se w16cid w16 w16cex w16sdtdh wp14">
+<w:endnotes xmlns:wpc="http://schemas.microsoft.com/office/word/2010/wordprocessingCanvas" xmlns:cx="http://schemas.microsoft.com/office/drawing/2014/chartex" xmlns:cx1="http://schemas.microsoft.com/office/drawing/2015/9/8/chartex" xmlns:cx2="http://schemas.microsoft.com/office/drawing/2015/10/21/chartex" xmlns:cx3="http://schemas.microsoft.com/office/drawing/2016/5/9/chartex" xmlns:cx4="http://schemas.microsoft.com/office/drawing/2016/5/10/chartex" xmlns:cx5="http://schemas.microsoft.com/office/drawing/2016/5/11/chartex" xmlns:cx6="http://schemas.microsoft.com/office/drawing/2016/5/12/chartex" xmlns:cx7="http://schemas.microsoft.com/office/drawing/2016/5/13/chartex" xmlns:cx8="http://schemas.microsoft.com/office/drawing/2016/5/14/chartex" xmlns:mc="http://schemas.openxmlformats.org/markup-compatibility/2006" xmlns:aink="http://schemas.microsoft.com/office/drawing/2016/ink" xmlns:am3d="http://schemas.microsoft.com/office/drawing/2017/model3d" xmlns:o="urn:schemas-microsoft-com:office:office" xmlns:oel="http://schemas.microsoft.com/office/2019/extlst" xmlns:r="http://schemas.openxmlformats.org/officeDocument/2006/relationships" xmlns:m="http://schemas.openxmlformats.org/officeDocument/2006/math" xmlns:v="urn:schemas-microsoft-com:vml" xmlns:wp14="http://schemas.microsoft.com/office/word/2010/wordprocessingDrawing" xmlns:wp="http://schemas.openxmlformats.org/drawingml/2006/wordprocessingDrawing" xmlns:w10="urn:schemas-microsoft-com:office:word" xmlns:w="http://schemas.openxmlformats.org/wordprocessingml/2006/main" xmlns:w14="http://schemas.microsoft.com/office/word/2010/wordml" xmlns:w15="http://schemas.microsoft.com/office/word/2012/wordml" xmlns:w16cex="http://schemas.microsoft.com/office/word/2018/wordml/cex" xmlns:w16cid="http://schemas.microsoft.com/office/word/2016/wordml/cid" xmlns:w16="http://schemas.microsoft.com/office/word/2018/wordml" xmlns:w16du="http://schemas.microsoft.com/office/word/2023/wordml/word16du" xmlns:w16sdtdh="http://schemas.microsoft.com/office/word/2020/wordml/sdtdatahash" xmlns:w16se="http://schemas.microsoft.com/office/word/2015/wordml/symex" xmlns:wpg="http://schemas.microsoft.com/office/word/2010/wordprocessingGroup" xmlns:wpi="http://schemas.microsoft.com/office/word/2010/wordprocessingInk" xmlns:wne="http://schemas.microsoft.com/office/word/2006/wordml" xmlns:wps="http://schemas.microsoft.com/office/word/2010/wordprocessingShape" mc:Ignorable="w14 w15 w16se w16cid w16 w16cex w16sdtdh w16du wp14">
   <w:endnote w:type="separator" w:id="-1">
     <w:p>
       <w:pPr>
@@ -10311,7 +10687,7 @@
 </file>
 
 <file path=word/footer1.xml><?xml version="1.0" encoding="utf-8"?>
-<w:ftr xmlns:wpc="http://schemas.microsoft.com/office/word/2010/wordprocessingCanvas" xmlns:cx="http://schemas.microsoft.com/office/drawing/2014/chartex" xmlns:cx1="http://schemas.microsoft.com/office/drawing/2015/9/8/chartex" xmlns:cx2="http://schemas.microsoft.com/office/drawing/2015/10/21/chartex" xmlns:cx3="http://schemas.microsoft.com/office/drawing/2016/5/9/chartex" xmlns:cx4="http://schemas.microsoft.com/office/drawing/2016/5/10/chartex" xmlns:cx5="http://schemas.microsoft.com/office/drawing/2016/5/11/chartex" xmlns:cx6="http://schemas.microsoft.com/office/drawing/2016/5/12/chartex" xmlns:cx7="http://schemas.microsoft.com/office/drawing/2016/5/13/chartex" xmlns:cx8="http://schemas.microsoft.com/office/drawing/2016/5/14/chartex" xmlns:mc="http://schemas.openxmlformats.org/markup-compatibility/2006" xmlns:aink="http://schemas.microsoft.com/office/drawing/2016/ink" xmlns:am3d="http://schemas.microsoft.com/office/drawing/2017/model3d" xmlns:o="urn:schemas-microsoft-com:office:office" xmlns:oel="http://schemas.microsoft.com/office/2019/extlst" xmlns:r="http://schemas.openxmlformats.org/officeDocument/2006/relationships" xmlns:m="http://schemas.openxmlformats.org/officeDocument/2006/math" xmlns:v="urn:schemas-microsoft-com:vml" xmlns:wp14="http://schemas.microsoft.com/office/word/2010/wordprocessingDrawing" xmlns:wp="http://schemas.openxmlformats.org/drawingml/2006/wordprocessingDrawing" xmlns:w10="urn:schemas-microsoft-com:office:word" xmlns:w="http://schemas.openxmlformats.org/wordprocessingml/2006/main" xmlns:w14="http://schemas.microsoft.com/office/word/2010/wordml" xmlns:w15="http://schemas.microsoft.com/office/word/2012/wordml" xmlns:w16cex="http://schemas.microsoft.com/office/word/2018/wordml/cex" xmlns:w16cid="http://schemas.microsoft.com/office/word/2016/wordml/cid" xmlns:w16="http://schemas.microsoft.com/office/word/2018/wordml" xmlns:w16sdtdh="http://schemas.microsoft.com/office/word/2020/wordml/sdtdatahash" xmlns:w16se="http://schemas.microsoft.com/office/word/2015/wordml/symex" xmlns:wpg="http://schemas.microsoft.com/office/word/2010/wordprocessingGroup" xmlns:wpi="http://schemas.microsoft.com/office/word/2010/wordprocessingInk" xmlns:wne="http://schemas.microsoft.com/office/word/2006/wordml" xmlns:wps="http://schemas.microsoft.com/office/word/2010/wordprocessingShape" mc:Ignorable="w14 w15 w16se w16cid w16 w16cex w16sdtdh wp14">
+<w:ftr xmlns:wpc="http://schemas.microsoft.com/office/word/2010/wordprocessingCanvas" xmlns:cx="http://schemas.microsoft.com/office/drawing/2014/chartex" xmlns:cx1="http://schemas.microsoft.com/office/drawing/2015/9/8/chartex" xmlns:cx2="http://schemas.microsoft.com/office/drawing/2015/10/21/chartex" xmlns:cx3="http://schemas.microsoft.com/office/drawing/2016/5/9/chartex" xmlns:cx4="http://schemas.microsoft.com/office/drawing/2016/5/10/chartex" xmlns:cx5="http://schemas.microsoft.com/office/drawing/2016/5/11/chartex" xmlns:cx6="http://schemas.microsoft.com/office/drawing/2016/5/12/chartex" xmlns:cx7="http://schemas.microsoft.com/office/drawing/2016/5/13/chartex" xmlns:cx8="http://schemas.microsoft.com/office/drawing/2016/5/14/chartex" xmlns:mc="http://schemas.openxmlformats.org/markup-compatibility/2006" xmlns:aink="http://schemas.microsoft.com/office/drawing/2016/ink" xmlns:am3d="http://schemas.microsoft.com/office/drawing/2017/model3d" xmlns:o="urn:schemas-microsoft-com:office:office" xmlns:oel="http://schemas.microsoft.com/office/2019/extlst" xmlns:r="http://schemas.openxmlformats.org/officeDocument/2006/relationships" xmlns:m="http://schemas.openxmlformats.org/officeDocument/2006/math" xmlns:v="urn:schemas-microsoft-com:vml" xmlns:wp14="http://schemas.microsoft.com/office/word/2010/wordprocessingDrawing" xmlns:wp="http://schemas.openxmlformats.org/drawingml/2006/wordprocessingDrawing" xmlns:w10="urn:schemas-microsoft-com:office:word" xmlns:w="http://schemas.openxmlformats.org/wordprocessingml/2006/main" xmlns:w14="http://schemas.microsoft.com/office/word/2010/wordml" xmlns:w15="http://schemas.microsoft.com/office/word/2012/wordml" xmlns:w16cex="http://schemas.microsoft.com/office/word/2018/wordml/cex" xmlns:w16cid="http://schemas.microsoft.com/office/word/2016/wordml/cid" xmlns:w16="http://schemas.microsoft.com/office/word/2018/wordml" xmlns:w16du="http://schemas.microsoft.com/office/word/2023/wordml/word16du" xmlns:w16sdtdh="http://schemas.microsoft.com/office/word/2020/wordml/sdtdatahash" xmlns:w16se="http://schemas.microsoft.com/office/word/2015/wordml/symex" xmlns:wpg="http://schemas.microsoft.com/office/word/2010/wordprocessingGroup" xmlns:wpi="http://schemas.microsoft.com/office/word/2010/wordprocessingInk" xmlns:wne="http://schemas.microsoft.com/office/word/2006/wordml" xmlns:wps="http://schemas.microsoft.com/office/word/2010/wordprocessingShape" mc:Ignorable="w14 w15 w16se w16cid w16 w16cex w16sdtdh w16du wp14">
   <w:p>
     <w:pPr>
       <w:pBdr>
@@ -10493,7 +10869,7 @@
 </file>
 
 <file path=word/footer2.xml><?xml version="1.0" encoding="utf-8"?>
-<w:ftr xmlns:wpc="http://schemas.microsoft.com/office/word/2010/wordprocessingCanvas" xmlns:cx="http://schemas.microsoft.com/office/drawing/2014/chartex" xmlns:cx1="http://schemas.microsoft.com/office/drawing/2015/9/8/chartex" xmlns:cx2="http://schemas.microsoft.com/office/drawing/2015/10/21/chartex" xmlns:cx3="http://schemas.microsoft.com/office/drawing/2016/5/9/chartex" xmlns:cx4="http://schemas.microsoft.com/office/drawing/2016/5/10/chartex" xmlns:cx5="http://schemas.microsoft.com/office/drawing/2016/5/11/chartex" xmlns:cx6="http://schemas.microsoft.com/office/drawing/2016/5/12/chartex" xmlns:cx7="http://schemas.microsoft.com/office/drawing/2016/5/13/chartex" xmlns:cx8="http://schemas.microsoft.com/office/drawing/2016/5/14/chartex" xmlns:mc="http://schemas.openxmlformats.org/markup-compatibility/2006" xmlns:aink="http://schemas.microsoft.com/office/drawing/2016/ink" xmlns:am3d="http://schemas.microsoft.com/office/drawing/2017/model3d" xmlns:o="urn:schemas-microsoft-com:office:office" xmlns:oel="http://schemas.microsoft.com/office/2019/extlst" xmlns:r="http://schemas.openxmlformats.org/officeDocument/2006/relationships" xmlns:m="http://schemas.openxmlformats.org/officeDocument/2006/math" xmlns:v="urn:schemas-microsoft-com:vml" xmlns:wp14="http://schemas.microsoft.com/office/word/2010/wordprocessingDrawing" xmlns:wp="http://schemas.openxmlformats.org/drawingml/2006/wordprocessingDrawing" xmlns:w10="urn:schemas-microsoft-com:office:word" xmlns:w="http://schemas.openxmlformats.org/wordprocessingml/2006/main" xmlns:w14="http://schemas.microsoft.com/office/word/2010/wordml" xmlns:w15="http://schemas.microsoft.com/office/word/2012/wordml" xmlns:w16cex="http://schemas.microsoft.com/office/word/2018/wordml/cex" xmlns:w16cid="http://schemas.microsoft.com/office/word/2016/wordml/cid" xmlns:w16="http://schemas.microsoft.com/office/word/2018/wordml" xmlns:w16sdtdh="http://schemas.microsoft.com/office/word/2020/wordml/sdtdatahash" xmlns:w16se="http://schemas.microsoft.com/office/word/2015/wordml/symex" xmlns:wpg="http://schemas.microsoft.com/office/word/2010/wordprocessingGroup" xmlns:wpi="http://schemas.microsoft.com/office/word/2010/wordprocessingInk" xmlns:wne="http://schemas.microsoft.com/office/word/2006/wordml" xmlns:wps="http://schemas.microsoft.com/office/word/2010/wordprocessingShape" mc:Ignorable="w14 w15 w16se w16cid w16 w16cex w16sdtdh wp14">
+<w:ftr xmlns:wpc="http://schemas.microsoft.com/office/word/2010/wordprocessingCanvas" xmlns:cx="http://schemas.microsoft.com/office/drawing/2014/chartex" xmlns:cx1="http://schemas.microsoft.com/office/drawing/2015/9/8/chartex" xmlns:cx2="http://schemas.microsoft.com/office/drawing/2015/10/21/chartex" xmlns:cx3="http://schemas.microsoft.com/office/drawing/2016/5/9/chartex" xmlns:cx4="http://schemas.microsoft.com/office/drawing/2016/5/10/chartex" xmlns:cx5="http://schemas.microsoft.com/office/drawing/2016/5/11/chartex" xmlns:cx6="http://schemas.microsoft.com/office/drawing/2016/5/12/chartex" xmlns:cx7="http://schemas.microsoft.com/office/drawing/2016/5/13/chartex" xmlns:cx8="http://schemas.microsoft.com/office/drawing/2016/5/14/chartex" xmlns:mc="http://schemas.openxmlformats.org/markup-compatibility/2006" xmlns:aink="http://schemas.microsoft.com/office/drawing/2016/ink" xmlns:am3d="http://schemas.microsoft.com/office/drawing/2017/model3d" xmlns:o="urn:schemas-microsoft-com:office:office" xmlns:oel="http://schemas.microsoft.com/office/2019/extlst" xmlns:r="http://schemas.openxmlformats.org/officeDocument/2006/relationships" xmlns:m="http://schemas.openxmlformats.org/officeDocument/2006/math" xmlns:v="urn:schemas-microsoft-com:vml" xmlns:wp14="http://schemas.microsoft.com/office/word/2010/wordprocessingDrawing" xmlns:wp="http://schemas.openxmlformats.org/drawingml/2006/wordprocessingDrawing" xmlns:w10="urn:schemas-microsoft-com:office:word" xmlns:w="http://schemas.openxmlformats.org/wordprocessingml/2006/main" xmlns:w14="http://schemas.microsoft.com/office/word/2010/wordml" xmlns:w15="http://schemas.microsoft.com/office/word/2012/wordml" xmlns:w16cex="http://schemas.microsoft.com/office/word/2018/wordml/cex" xmlns:w16cid="http://schemas.microsoft.com/office/word/2016/wordml/cid" xmlns:w16="http://schemas.microsoft.com/office/word/2018/wordml" xmlns:w16du="http://schemas.microsoft.com/office/word/2023/wordml/word16du" xmlns:w16sdtdh="http://schemas.microsoft.com/office/word/2020/wordml/sdtdatahash" xmlns:w16se="http://schemas.microsoft.com/office/word/2015/wordml/symex" xmlns:wpg="http://schemas.microsoft.com/office/word/2010/wordprocessingGroup" xmlns:wpi="http://schemas.microsoft.com/office/word/2010/wordprocessingInk" xmlns:wne="http://schemas.microsoft.com/office/word/2006/wordml" xmlns:wps="http://schemas.microsoft.com/office/word/2010/wordprocessingShape" mc:Ignorable="w14 w15 w16se w16cid w16 w16cex w16sdtdh w16du wp14">
   <w:p>
     <w:pPr>
       <w:pBdr>
@@ -10689,7 +11065,7 @@
 </file>
 
 <file path=word/footnotes.xml><?xml version="1.0" encoding="utf-8"?>
-<w:footnotes xmlns:wpc="http://schemas.microsoft.com/office/word/2010/wordprocessingCanvas" xmlns:cx="http://schemas.microsoft.com/office/drawing/2014/chartex" xmlns:cx1="http://schemas.microsoft.com/office/drawing/2015/9/8/chartex" xmlns:cx2="http://schemas.microsoft.com/office/drawing/2015/10/21/chartex" xmlns:cx3="http://schemas.microsoft.com/office/drawing/2016/5/9/chartex" xmlns:cx4="http://schemas.microsoft.com/office/drawing/2016/5/10/chartex" xmlns:cx5="http://schemas.microsoft.com/office/drawing/2016/5/11/chartex" xmlns:cx6="http://schemas.microsoft.com/office/drawing/2016/5/12/chartex" xmlns:cx7="http://schemas.microsoft.com/office/drawing/2016/5/13/chartex" xmlns:cx8="http://schemas.microsoft.com/office/drawing/2016/5/14/chartex" xmlns:mc="http://schemas.openxmlformats.org/markup-compatibility/2006" xmlns:aink="http://schemas.microsoft.com/office/drawing/2016/ink" xmlns:am3d="http://schemas.microsoft.com/office/drawing/2017/model3d" xmlns:o="urn:schemas-microsoft-com:office:office" xmlns:oel="http://schemas.microsoft.com/office/2019/extlst" xmlns:r="http://schemas.openxmlformats.org/officeDocument/2006/relationships" xmlns:m="http://schemas.openxmlformats.org/officeDocument/2006/math" xmlns:v="urn:schemas-microsoft-com:vml" xmlns:wp14="http://schemas.microsoft.com/office/word/2010/wordprocessingDrawing" xmlns:wp="http://schemas.openxmlformats.org/drawingml/2006/wordprocessingDrawing" xmlns:w10="urn:schemas-microsoft-com:office:word" xmlns:w="http://schemas.openxmlformats.org/wordprocessingml/2006/main" xmlns:w14="http://schemas.microsoft.com/office/word/2010/wordml" xmlns:w15="http://schemas.microsoft.com/office/word/2012/wordml" xmlns:w16cex="http://schemas.microsoft.com/office/word/2018/wordml/cex" xmlns:w16cid="http://schemas.microsoft.com/office/word/2016/wordml/cid" xmlns:w16="http://schemas.microsoft.com/office/word/2018/wordml" xmlns:w16sdtdh="http://schemas.microsoft.com/office/word/2020/wordml/sdtdatahash" xmlns:w16se="http://schemas.microsoft.com/office/word/2015/wordml/symex" xmlns:wpg="http://schemas.microsoft.com/office/word/2010/wordprocessingGroup" xmlns:wpi="http://schemas.microsoft.com/office/word/2010/wordprocessingInk" xmlns:wne="http://schemas.microsoft.com/office/word/2006/wordml" xmlns:wps="http://schemas.microsoft.com/office/word/2010/wordprocessingShape" mc:Ignorable="w14 w15 w16se w16cid w16 w16cex w16sdtdh wp14">
+<w:footnotes xmlns:wpc="http://schemas.microsoft.com/office/word/2010/wordprocessingCanvas" xmlns:cx="http://schemas.microsoft.com/office/drawing/2014/chartex" xmlns:cx1="http://schemas.microsoft.com/office/drawing/2015/9/8/chartex" xmlns:cx2="http://schemas.microsoft.com/office/drawing/2015/10/21/chartex" xmlns:cx3="http://schemas.microsoft.com/office/drawing/2016/5/9/chartex" xmlns:cx4="http://schemas.microsoft.com/office/drawing/2016/5/10/chartex" xmlns:cx5="http://schemas.microsoft.com/office/drawing/2016/5/11/chartex" xmlns:cx6="http://schemas.microsoft.com/office/drawing/2016/5/12/chartex" xmlns:cx7="http://schemas.microsoft.com/office/drawing/2016/5/13/chartex" xmlns:cx8="http://schemas.microsoft.com/office/drawing/2016/5/14/chartex" xmlns:mc="http://schemas.openxmlformats.org/markup-compatibility/2006" xmlns:aink="http://schemas.microsoft.com/office/drawing/2016/ink" xmlns:am3d="http://schemas.microsoft.com/office/drawing/2017/model3d" xmlns:o="urn:schemas-microsoft-com:office:office" xmlns:oel="http://schemas.microsoft.com/office/2019/extlst" xmlns:r="http://schemas.openxmlformats.org/officeDocument/2006/relationships" xmlns:m="http://schemas.openxmlformats.org/officeDocument/2006/math" xmlns:v="urn:schemas-microsoft-com:vml" xmlns:wp14="http://schemas.microsoft.com/office/word/2010/wordprocessingDrawing" xmlns:wp="http://schemas.openxmlformats.org/drawingml/2006/wordprocessingDrawing" xmlns:w10="urn:schemas-microsoft-com:office:word" xmlns:w="http://schemas.openxmlformats.org/wordprocessingml/2006/main" xmlns:w14="http://schemas.microsoft.com/office/word/2010/wordml" xmlns:w15="http://schemas.microsoft.com/office/word/2012/wordml" xmlns:w16cex="http://schemas.microsoft.com/office/word/2018/wordml/cex" xmlns:w16cid="http://schemas.microsoft.com/office/word/2016/wordml/cid" xmlns:w16="http://schemas.microsoft.com/office/word/2018/wordml" xmlns:w16du="http://schemas.microsoft.com/office/word/2023/wordml/word16du" xmlns:w16sdtdh="http://schemas.microsoft.com/office/word/2020/wordml/sdtdatahash" xmlns:w16se="http://schemas.microsoft.com/office/word/2015/wordml/symex" xmlns:wpg="http://schemas.microsoft.com/office/word/2010/wordprocessingGroup" xmlns:wpi="http://schemas.microsoft.com/office/word/2010/wordprocessingInk" xmlns:wne="http://schemas.microsoft.com/office/word/2006/wordml" xmlns:wps="http://schemas.microsoft.com/office/word/2010/wordprocessingShape" mc:Ignorable="w14 w15 w16se w16cid w16 w16cex w16sdtdh w16du wp14">
   <w:footnote w:type="separator" w:id="-1">
     <w:p>
       <w:pPr>
@@ -10714,7 +11090,7 @@
 </file>
 
 <file path=word/header1.xml><?xml version="1.0" encoding="utf-8"?>
-<w:hdr xmlns:wpc="http://schemas.microsoft.com/office/word/2010/wordprocessingCanvas" xmlns:cx="http://schemas.microsoft.com/office/drawing/2014/chartex" xmlns:cx1="http://schemas.microsoft.com/office/drawing/2015/9/8/chartex" xmlns:cx2="http://schemas.microsoft.com/office/drawing/2015/10/21/chartex" xmlns:cx3="http://schemas.microsoft.com/office/drawing/2016/5/9/chartex" xmlns:cx4="http://schemas.microsoft.com/office/drawing/2016/5/10/chartex" xmlns:cx5="http://schemas.microsoft.com/office/drawing/2016/5/11/chartex" xmlns:cx6="http://schemas.microsoft.com/office/drawing/2016/5/12/chartex" xmlns:cx7="http://schemas.microsoft.com/office/drawing/2016/5/13/chartex" xmlns:cx8="http://schemas.microsoft.com/office/drawing/2016/5/14/chartex" xmlns:mc="http://schemas.openxmlformats.org/markup-compatibility/2006" xmlns:aink="http://schemas.microsoft.com/office/drawing/2016/ink" xmlns:am3d="http://schemas.microsoft.com/office/drawing/2017/model3d" xmlns:o="urn:schemas-microsoft-com:office:office" xmlns:oel="http://schemas.microsoft.com/office/2019/extlst" xmlns:r="http://schemas.openxmlformats.org/officeDocument/2006/relationships" xmlns:m="http://schemas.openxmlformats.org/officeDocument/2006/math" xmlns:v="urn:schemas-microsoft-com:vml" xmlns:wp14="http://schemas.microsoft.com/office/word/2010/wordprocessingDrawing" xmlns:wp="http://schemas.openxmlformats.org/drawingml/2006/wordprocessingDrawing" xmlns:w10="urn:schemas-microsoft-com:office:word" xmlns:w="http://schemas.openxmlformats.org/wordprocessingml/2006/main" xmlns:w14="http://schemas.microsoft.com/office/word/2010/wordml" xmlns:w15="http://schemas.microsoft.com/office/word/2012/wordml" xmlns:w16cex="http://schemas.microsoft.com/office/word/2018/wordml/cex" xmlns:w16cid="http://schemas.microsoft.com/office/word/2016/wordml/cid" xmlns:w16="http://schemas.microsoft.com/office/word/2018/wordml" xmlns:w16sdtdh="http://schemas.microsoft.com/office/word/2020/wordml/sdtdatahash" xmlns:w16se="http://schemas.microsoft.com/office/word/2015/wordml/symex" xmlns:wpg="http://schemas.microsoft.com/office/word/2010/wordprocessingGroup" xmlns:wpi="http://schemas.microsoft.com/office/word/2010/wordprocessingInk" xmlns:wne="http://schemas.microsoft.com/office/word/2006/wordml" xmlns:wps="http://schemas.microsoft.com/office/word/2010/wordprocessingShape" mc:Ignorable="w14 w15 w16se w16cid w16 w16cex w16sdtdh wp14">
+<w:hdr xmlns:wpc="http://schemas.microsoft.com/office/word/2010/wordprocessingCanvas" xmlns:cx="http://schemas.microsoft.com/office/drawing/2014/chartex" xmlns:cx1="http://schemas.microsoft.com/office/drawing/2015/9/8/chartex" xmlns:cx2="http://schemas.microsoft.com/office/drawing/2015/10/21/chartex" xmlns:cx3="http://schemas.microsoft.com/office/drawing/2016/5/9/chartex" xmlns:cx4="http://schemas.microsoft.com/office/drawing/2016/5/10/chartex" xmlns:cx5="http://schemas.microsoft.com/office/drawing/2016/5/11/chartex" xmlns:cx6="http://schemas.microsoft.com/office/drawing/2016/5/12/chartex" xmlns:cx7="http://schemas.microsoft.com/office/drawing/2016/5/13/chartex" xmlns:cx8="http://schemas.microsoft.com/office/drawing/2016/5/14/chartex" xmlns:mc="http://schemas.openxmlformats.org/markup-compatibility/2006" xmlns:aink="http://schemas.microsoft.com/office/drawing/2016/ink" xmlns:am3d="http://schemas.microsoft.com/office/drawing/2017/model3d" xmlns:o="urn:schemas-microsoft-com:office:office" xmlns:oel="http://schemas.microsoft.com/office/2019/extlst" xmlns:r="http://schemas.openxmlformats.org/officeDocument/2006/relationships" xmlns:m="http://schemas.openxmlformats.org/officeDocument/2006/math" xmlns:v="urn:schemas-microsoft-com:vml" xmlns:wp14="http://schemas.microsoft.com/office/word/2010/wordprocessingDrawing" xmlns:wp="http://schemas.openxmlformats.org/drawingml/2006/wordprocessingDrawing" xmlns:w10="urn:schemas-microsoft-com:office:word" xmlns:w="http://schemas.openxmlformats.org/wordprocessingml/2006/main" xmlns:w14="http://schemas.microsoft.com/office/word/2010/wordml" xmlns:w15="http://schemas.microsoft.com/office/word/2012/wordml" xmlns:w16cex="http://schemas.microsoft.com/office/word/2018/wordml/cex" xmlns:w16cid="http://schemas.microsoft.com/office/word/2016/wordml/cid" xmlns:w16="http://schemas.microsoft.com/office/word/2018/wordml" xmlns:w16du="http://schemas.microsoft.com/office/word/2023/wordml/word16du" xmlns:w16sdtdh="http://schemas.microsoft.com/office/word/2020/wordml/sdtdatahash" xmlns:w16se="http://schemas.microsoft.com/office/word/2015/wordml/symex" xmlns:wpg="http://schemas.microsoft.com/office/word/2010/wordprocessingGroup" xmlns:wpi="http://schemas.microsoft.com/office/word/2010/wordprocessingInk" xmlns:wne="http://schemas.microsoft.com/office/word/2006/wordml" xmlns:wps="http://schemas.microsoft.com/office/word/2010/wordprocessingShape" mc:Ignorable="w14 w15 w16se w16cid w16 w16cex w16sdtdh w16du wp14">
   <w:p>
     <w:pPr>
       <w:pStyle w:val="Header"/>
@@ -10727,7 +11103,7 @@
 </file>
 
 <file path=word/header2.xml><?xml version="1.0" encoding="utf-8"?>
-<w:hdr xmlns:wpc="http://schemas.microsoft.com/office/word/2010/wordprocessingCanvas" xmlns:cx="http://schemas.microsoft.com/office/drawing/2014/chartex" xmlns:cx1="http://schemas.microsoft.com/office/drawing/2015/9/8/chartex" xmlns:cx2="http://schemas.microsoft.com/office/drawing/2015/10/21/chartex" xmlns:cx3="http://schemas.microsoft.com/office/drawing/2016/5/9/chartex" xmlns:cx4="http://schemas.microsoft.com/office/drawing/2016/5/10/chartex" xmlns:cx5="http://schemas.microsoft.com/office/drawing/2016/5/11/chartex" xmlns:cx6="http://schemas.microsoft.com/office/drawing/2016/5/12/chartex" xmlns:cx7="http://schemas.microsoft.com/office/drawing/2016/5/13/chartex" xmlns:cx8="http://schemas.microsoft.com/office/drawing/2016/5/14/chartex" xmlns:mc="http://schemas.openxmlformats.org/markup-compatibility/2006" xmlns:aink="http://schemas.microsoft.com/office/drawing/2016/ink" xmlns:am3d="http://schemas.microsoft.com/office/drawing/2017/model3d" xmlns:o="urn:schemas-microsoft-com:office:office" xmlns:oel="http://schemas.microsoft.com/office/2019/extlst" xmlns:r="http://schemas.openxmlformats.org/officeDocument/2006/relationships" xmlns:m="http://schemas.openxmlformats.org/officeDocument/2006/math" xmlns:v="urn:schemas-microsoft-com:vml" xmlns:wp14="http://schemas.microsoft.com/office/word/2010/wordprocessingDrawing" xmlns:wp="http://schemas.openxmlformats.org/drawingml/2006/wordprocessingDrawing" xmlns:w10="urn:schemas-microsoft-com:office:word" xmlns:w="http://schemas.openxmlformats.org/wordprocessingml/2006/main" xmlns:w14="http://schemas.microsoft.com/office/word/2010/wordml" xmlns:w15="http://schemas.microsoft.com/office/word/2012/wordml" xmlns:w16cex="http://schemas.microsoft.com/office/word/2018/wordml/cex" xmlns:w16cid="http://schemas.microsoft.com/office/word/2016/wordml/cid" xmlns:w16="http://schemas.microsoft.com/office/word/2018/wordml" xmlns:w16sdtdh="http://schemas.microsoft.com/office/word/2020/wordml/sdtdatahash" xmlns:w16se="http://schemas.microsoft.com/office/word/2015/wordml/symex" xmlns:wpg="http://schemas.microsoft.com/office/word/2010/wordprocessingGroup" xmlns:wpi="http://schemas.microsoft.com/office/word/2010/wordprocessingInk" xmlns:wne="http://schemas.microsoft.com/office/word/2006/wordml" xmlns:wps="http://schemas.microsoft.com/office/word/2010/wordprocessingShape" mc:Ignorable="w14 w15 w16se w16cid w16 w16cex w16sdtdh wp14">
+<w:hdr xmlns:wpc="http://schemas.microsoft.com/office/word/2010/wordprocessingCanvas" xmlns:cx="http://schemas.microsoft.com/office/drawing/2014/chartex" xmlns:cx1="http://schemas.microsoft.com/office/drawing/2015/9/8/chartex" xmlns:cx2="http://schemas.microsoft.com/office/drawing/2015/10/21/chartex" xmlns:cx3="http://schemas.microsoft.com/office/drawing/2016/5/9/chartex" xmlns:cx4="http://schemas.microsoft.com/office/drawing/2016/5/10/chartex" xmlns:cx5="http://schemas.microsoft.com/office/drawing/2016/5/11/chartex" xmlns:cx6="http://schemas.microsoft.com/office/drawing/2016/5/12/chartex" xmlns:cx7="http://schemas.microsoft.com/office/drawing/2016/5/13/chartex" xmlns:cx8="http://schemas.microsoft.com/office/drawing/2016/5/14/chartex" xmlns:mc="http://schemas.openxmlformats.org/markup-compatibility/2006" xmlns:aink="http://schemas.microsoft.com/office/drawing/2016/ink" xmlns:am3d="http://schemas.microsoft.com/office/drawing/2017/model3d" xmlns:o="urn:schemas-microsoft-com:office:office" xmlns:oel="http://schemas.microsoft.com/office/2019/extlst" xmlns:r="http://schemas.openxmlformats.org/officeDocument/2006/relationships" xmlns:m="http://schemas.openxmlformats.org/officeDocument/2006/math" xmlns:v="urn:schemas-microsoft-com:vml" xmlns:wp14="http://schemas.microsoft.com/office/word/2010/wordprocessingDrawing" xmlns:wp="http://schemas.openxmlformats.org/drawingml/2006/wordprocessingDrawing" xmlns:w10="urn:schemas-microsoft-com:office:word" xmlns:w="http://schemas.openxmlformats.org/wordprocessingml/2006/main" xmlns:w14="http://schemas.microsoft.com/office/word/2010/wordml" xmlns:w15="http://schemas.microsoft.com/office/word/2012/wordml" xmlns:w16cex="http://schemas.microsoft.com/office/word/2018/wordml/cex" xmlns:w16cid="http://schemas.microsoft.com/office/word/2016/wordml/cid" xmlns:w16="http://schemas.microsoft.com/office/word/2018/wordml" xmlns:w16du="http://schemas.microsoft.com/office/word/2023/wordml/word16du" xmlns:w16sdtdh="http://schemas.microsoft.com/office/word/2020/wordml/sdtdatahash" xmlns:w16se="http://schemas.microsoft.com/office/word/2015/wordml/symex" xmlns:wpg="http://schemas.microsoft.com/office/word/2010/wordprocessingGroup" xmlns:wpi="http://schemas.microsoft.com/office/word/2010/wordprocessingInk" xmlns:wne="http://schemas.microsoft.com/office/word/2006/wordml" xmlns:wps="http://schemas.microsoft.com/office/word/2010/wordprocessingShape" mc:Ignorable="w14 w15 w16se w16cid w16 w16cex w16sdtdh w16du wp14">
   <w:p>
     <w:pPr>
       <w:pStyle w:val="Header"/>
@@ -10740,7 +11116,7 @@
 </file>
 
 <file path=word/styles.xml><?xml version="1.0" encoding="utf-8"?>
-<w:styles xmlns:mc="http://schemas.openxmlformats.org/markup-compatibility/2006" xmlns:r="http://schemas.openxmlformats.org/officeDocument/2006/relationships" xmlns:w="http://schemas.openxmlformats.org/wordprocessingml/2006/main" xmlns:w14="http://schemas.microsoft.com/office/word/2010/wordml" xmlns:w15="http://schemas.microsoft.com/office/word/2012/wordml" xmlns:w16cex="http://schemas.microsoft.com/office/word/2018/wordml/cex" xmlns:w16cid="http://schemas.microsoft.com/office/word/2016/wordml/cid" xmlns:w16="http://schemas.microsoft.com/office/word/2018/wordml" xmlns:w16sdtdh="http://schemas.microsoft.com/office/word/2020/wordml/sdtdatahash" xmlns:w16se="http://schemas.microsoft.com/office/word/2015/wordml/symex" mc:Ignorable="w14 w15 w16se w16cid w16 w16cex w16sdtdh">
+<w:styles xmlns:mc="http://schemas.openxmlformats.org/markup-compatibility/2006" xmlns:r="http://schemas.openxmlformats.org/officeDocument/2006/relationships" xmlns:w="http://schemas.openxmlformats.org/wordprocessingml/2006/main" xmlns:w14="http://schemas.microsoft.com/office/word/2010/wordml" xmlns:w15="http://schemas.microsoft.com/office/word/2012/wordml" xmlns:w16cex="http://schemas.microsoft.com/office/word/2018/wordml/cex" xmlns:w16cid="http://schemas.microsoft.com/office/word/2016/wordml/cid" xmlns:w16="http://schemas.microsoft.com/office/word/2018/wordml" xmlns:w16du="http://schemas.microsoft.com/office/word/2023/wordml/word16du" xmlns:w16sdtdh="http://schemas.microsoft.com/office/word/2020/wordml/sdtdatahash" xmlns:w16se="http://schemas.microsoft.com/office/word/2015/wordml/symex" mc:Ignorable="w14 w15 w16se w16cid w16 w16cex w16sdtdh w16du">
   <w:docDefaults>
     <w:rPrDefault>
       <w:rPr>

</xml_diff>